<commit_message>
Added CSP Notes and .docx file
</commit_message>
<xml_diff>
--- a/_word/2022-08-29-Alumni-Panel-Takeaways.docx
+++ b/_word/2022-08-29-Alumni-Panel-Takeaways.docx
@@ -356,21 +356,7 @@
           <w:rFonts w:ascii="Times New Roman" w:cs="Times New Roman" w:eastAsia="Times New Roman" w:hAnsi="Times New Roman"/>
           <w:rtl w:val="0"/>
         </w:rPr>
-        <w:t xml:space="preserve">Adjusting to the way tests are done and how they are not always structured </w:t>
-      </w:r>
-    </w:p>
-    <w:p>
-      <w:pPr>
-        <w:rPr>
-          <w:rFonts w:ascii="Times New Roman" w:cs="Times New Roman" w:eastAsia="Times New Roman" w:hAnsi="Times New Roman"/>
-        </w:rPr>
-      </w:pPr>
-      <w:r>
-        <w:rPr>
-          <w:rFonts w:ascii="Times New Roman" w:cs="Times New Roman" w:eastAsia="Times New Roman" w:hAnsi="Times New Roman"/>
-          <w:rtl w:val="0"/>
-        </w:rPr>
-        <w:t xml:space="preserve">          in a way that is totally straight-forward.</w:t>
+        <w:t xml:space="preserve">Adjusting to the way tests are done and how they are not always structured in a way that is totally straight-forward.</w:t>
       </w:r>
     </w:p>
     <w:p>

</xml_diff>

<commit_message>
Added to .docx notes for panel
</commit_message>
<xml_diff>
--- a/_word/2022-08-29-Alumni-Panel-Takeaways.docx
+++ b/_word/2022-08-29-Alumni-Panel-Takeaways.docx
@@ -11,7 +11,7 @@
           <w:szCs w:val="34"/>
         </w:rPr>
       </w:pPr>
-      <w:bookmarkStart w:colFirst="0" w:colLast="0" w:name="_ursfmu46m5j1" w:id="0"/>
+      <w:bookmarkStart w:colFirst="0" w:colLast="0" w:name="_jglkp4670tie" w:id="0"/>
       <w:bookmarkEnd w:id="0"/>
       <w:r>
         <w:rPr>
@@ -792,6 +792,65 @@
     <w:p>
       <w:pPr>
         <w:ind w:left="720" w:firstLine="0"/>
+        <w:rPr>
+          <w:rFonts w:ascii="Times New Roman" w:cs="Times New Roman" w:eastAsia="Times New Roman" w:hAnsi="Times New Roman"/>
+        </w:rPr>
+      </w:pPr>
+      <w:r>
+        <w:rPr>
+          <w:rtl w:val="0"/>
+        </w:rPr>
+      </w:r>
+    </w:p>
+    <w:p>
+      <w:pPr>
+        <w:pStyle w:val="Title"/>
+        <w:rPr>
+          <w:rFonts w:ascii="Times New Roman" w:cs="Times New Roman" w:eastAsia="Times New Roman" w:hAnsi="Times New Roman"/>
+          <w:sz w:val="34"/>
+          <w:szCs w:val="34"/>
+        </w:rPr>
+      </w:pPr>
+      <w:bookmarkStart w:colFirst="0" w:colLast="0" w:name="_gciik8bwas4d" w:id="6"/>
+      <w:bookmarkEnd w:id="6"/>
+      <w:r>
+        <w:rPr>
+          <w:rFonts w:ascii="Times New Roman" w:cs="Times New Roman" w:eastAsia="Times New Roman" w:hAnsi="Times New Roman"/>
+          <w:sz w:val="34"/>
+          <w:szCs w:val="34"/>
+          <w:rtl w:val="0"/>
+        </w:rPr>
+        <w:t xml:space="preserve">Insight/takeaways…</w:t>
+      </w:r>
+    </w:p>
+    <w:p>
+      <w:pPr>
+        <w:rPr>
+          <w:rFonts w:ascii="Times New Roman" w:cs="Times New Roman" w:eastAsia="Times New Roman" w:hAnsi="Times New Roman"/>
+        </w:rPr>
+      </w:pPr>
+      <w:r>
+        <w:rPr>
+          <w:rFonts w:ascii="Times New Roman" w:cs="Times New Roman" w:eastAsia="Times New Roman" w:hAnsi="Times New Roman"/>
+          <w:rtl w:val="0"/>
+        </w:rPr>
+        <w:t xml:space="preserve">What I noticed nearly all of the alumni talk about is perseverance through the tough errors and to stand out by going above and beyond in and out of class. Furthermore, I see that there are many uses of computer science outside of the typical CS field. For example, one can make a quick file converter to help convert files for class, which is a great example of an everyday use of computer science. In regards to jobs and internships, I noticed that most of the alumni said to work on personal projects and sign-up early for such opportunities. To add, some of the speakers noted that resumes and a LinkedIn account are also beneficial for the field CS and working as a whole. Specifically, a LinkedIn account is important because it helps you network and connect with people in the field, and these people can in turn - submit referrals or send links to internships or job opportunities. Many of these notes I know are very useful, due to the fact that they have helped my brother Sean, who is also an alumni of our school and was in the same classes as many of the alumni who presented today. All of the topics and subjects presented during this panel were very helpful, and I will use this knowledge to help myself in the future as I pursue the field of computer science. </w:t>
+      </w:r>
+    </w:p>
+    <w:p>
+      <w:pPr>
+        <w:rPr>
+          <w:rFonts w:ascii="Times New Roman" w:cs="Times New Roman" w:eastAsia="Times New Roman" w:hAnsi="Times New Roman"/>
+        </w:rPr>
+      </w:pPr>
+      <w:r>
+        <w:rPr>
+          <w:rtl w:val="0"/>
+        </w:rPr>
+      </w:r>
+    </w:p>
+    <w:p>
+      <w:pPr>
         <w:rPr>
           <w:rFonts w:ascii="Times New Roman" w:cs="Times New Roman" w:eastAsia="Times New Roman" w:hAnsi="Times New Roman"/>
         </w:rPr>

</xml_diff>